<commit_message>
Added a 3 paragrahs to project specification.
</commit_message>
<xml_diff>
--- a/Specifikace projektu.docx
+++ b/Specifikace projektu.docx
@@ -1,6 +1,6 @@
 
 <file path=word/document.xml><?xml version="1.0" encoding="utf-8"?>
-<w:document xmlns:ve="http://schemas.openxmlformats.org/markup-compatibility/2006" xmlns:o="urn:schemas-microsoft-com:office:office" xmlns:r="http://schemas.openxmlformats.org/officeDocument/2006/relationships" xmlns:m="http://schemas.openxmlformats.org/officeDocument/2006/math" xmlns:v="urn:schemas-microsoft-com:vml" xmlns:wp="http://schemas.openxmlformats.org/drawingml/2006/wordprocessingDrawing" xmlns:w10="urn:schemas-microsoft-com:office:word" xmlns:w="http://schemas.openxmlformats.org/wordprocessingml/2006/main" xmlns:wne="http://schemas.microsoft.com/office/word/2006/wordml">
+<w:document xmlns:wpc="http://schemas.microsoft.com/office/word/2010/wordprocessingCanvas" xmlns:mc="http://schemas.openxmlformats.org/markup-compatibility/2006" xmlns:o="urn:schemas-microsoft-com:office:office" xmlns:r="http://schemas.openxmlformats.org/officeDocument/2006/relationships" xmlns:m="http://schemas.openxmlformats.org/officeDocument/2006/math" xmlns:v="urn:schemas-microsoft-com:vml" xmlns:wp14="http://schemas.microsoft.com/office/word/2010/wordprocessingDrawing" xmlns:wp="http://schemas.openxmlformats.org/drawingml/2006/wordprocessingDrawing" xmlns:w10="urn:schemas-microsoft-com:office:word" xmlns:w="http://schemas.openxmlformats.org/wordprocessingml/2006/main" xmlns:w14="http://schemas.microsoft.com/office/word/2010/wordml" xmlns:wpg="http://schemas.microsoft.com/office/word/2010/wordprocessingGroup" xmlns:wpi="http://schemas.microsoft.com/office/word/2010/wordprocessingInk" xmlns:wne="http://schemas.microsoft.com/office/word/2006/wordml" xmlns:wps="http://schemas.microsoft.com/office/word/2010/wordprocessingShape" mc:Ignorable="w14 wp14">
   <w:body>
     <w:p>
       <w:pPr>
@@ -9,28 +9,12 @@
           <w:lang w:val="en-GB"/>
         </w:rPr>
       </w:pPr>
-      <w:proofErr w:type="spellStart"/>
       <w:r>
         <w:rPr>
           <w:lang w:val="en-GB"/>
         </w:rPr>
-        <w:t>Specifikace</w:t>
-      </w:r>
-      <w:proofErr w:type="spellEnd"/>
-      <w:r>
-        <w:rPr>
-          <w:lang w:val="en-GB"/>
-        </w:rPr>
-        <w:t xml:space="preserve"> </w:t>
-      </w:r>
-      <w:proofErr w:type="spellStart"/>
-      <w:r>
-        <w:rPr>
-          <w:lang w:val="en-GB"/>
-        </w:rPr>
-        <w:t>projektu</w:t>
-      </w:r>
-      <w:proofErr w:type="spellEnd"/>
+        <w:t>Specifikace projektu</w:t>
+      </w:r>
     </w:p>
     <w:p>
       <w:pPr>
@@ -42,15 +26,7 @@
     </w:p>
     <w:p>
       <w:r>
-        <w:t xml:space="preserve">Cílem této práce je vytvoření izometrické hry ve 2D, ve které bude hráč procházet </w:t>
-      </w:r>
-      <w:proofErr w:type="spellStart"/>
-      <w:r>
-        <w:t>steampunkově</w:t>
-      </w:r>
-      <w:proofErr w:type="spellEnd"/>
-      <w:r>
-        <w:t xml:space="preserve"> stylizovaným světem a </w:t>
+        <w:t xml:space="preserve">Cílem této práce je vytvoření izometrické hry ve 2D, ve které bude hráč procházet steampunkově stylizovaným světem a </w:t>
       </w:r>
       <w:r>
         <w:t>jeho příběhem. Hlavní náplní hry budou souboje ve všech osmi izometrických směrech. Protivníky bude ovládat počítač.</w:t>
@@ -58,23 +34,7 @@
     </w:p>
     <w:p>
       <w:r>
-        <w:t xml:space="preserve">Stylizace </w:t>
-      </w:r>
-      <w:proofErr w:type="spellStart"/>
-      <w:r>
-        <w:t>steampunk</w:t>
-      </w:r>
-      <w:proofErr w:type="spellEnd"/>
-      <w:r>
-        <w:t xml:space="preserve"> a </w:t>
-      </w:r>
-      <w:proofErr w:type="spellStart"/>
-      <w:r>
-        <w:t>pixelated</w:t>
-      </w:r>
-      <w:proofErr w:type="spellEnd"/>
-      <w:r>
-        <w:t xml:space="preserve"> grafika</w:t>
+        <w:t>Stylizace steampunk a pixelated grafika</w:t>
       </w:r>
     </w:p>
     <w:p>
@@ -95,15 +55,7 @@
     </w:p>
     <w:p>
       <w:r>
-        <w:t xml:space="preserve">Nejdůležitější částí hry je naprosto úžasný </w:t>
-      </w:r>
-      <w:proofErr w:type="spellStart"/>
-      <w:r>
-        <w:t>krutopřísný</w:t>
-      </w:r>
-      <w:proofErr w:type="spellEnd"/>
-      <w:r>
-        <w:t xml:space="preserve"> soubojový systém. V něm je kladen důraz na využití všech izometrických směrů. Hráč bude mít v boji možnost 2 různých útoků a používání předmětů, které během hry získá. Mezi tyto patří léčivé předměty a zbraně na dálku (např. revolver s omezeným množstvím nábojů). Jako obraný mechanizmus bude hráči sloužit </w:t>
+        <w:t xml:space="preserve">Nejdůležitější částí hry je naprosto úžasný krutopřísný soubojový systém. V něm je kladen důraz na využití všech izometrických směrů. Hráč bude mít v boji možnost 2 různých útoků a používání předmětů, které během hry získá. Mezi tyto patří léčivé předměty a zbraně na dálku (např. revolver s omezeným množstvím nábojů). Jako obraný mechanizmus bude hráči sloužit </w:t>
       </w:r>
       <w:r>
         <w:t>úskok ve kterémkoliv směru.</w:t>
@@ -131,6 +83,19 @@
     </w:p>
     <w:p/>
     <w:p>
+      <w:r>
+        <w:t>/* ??? */ Svět obsahuje kontinenty, rozmanité kultury a mnoho věcí které hráč neuvidí, jelikož se nedostane z malé oblasti</w:t>
+      </w:r>
+      <w:r>
+        <w:t>,</w:t>
+      </w:r>
+      <w:bookmarkStart w:id="0" w:name="_GoBack"/>
+      <w:bookmarkEnd w:id="0"/>
+      <w:r>
+        <w:t xml:space="preserve"> ve které se příběh odehrává.</w:t>
+      </w:r>
+    </w:p>
+    <w:p>
       <w:pPr>
         <w:pStyle w:val="Nadpis2"/>
       </w:pPr>
@@ -140,10 +105,74 @@
     </w:p>
     <w:p/>
     <w:p>
+      <w:r>
+        <w:t>Jak již bylo zmíněno, hra se odehrává ve steampunkově stylizovaném světě. Období by se dalo přirovnat k</w:t>
+      </w:r>
+      <w:r>
+        <w:t> průmyslové revoluci v 18. Století. Toto téma zapříčiňuje</w:t>
+      </w:r>
+      <w:r>
+        <w:t>,</w:t>
+      </w:r>
+      <w:r>
+        <w:t xml:space="preserve"> že svět je plný </w:t>
+      </w:r>
+      <w:r>
+        <w:t>technologie, která</w:t>
+      </w:r>
+      <w:r>
+        <w:t xml:space="preserve"> byla </w:t>
+      </w:r>
+      <w:r>
+        <w:t>dostupná</w:t>
+      </w:r>
+      <w:r>
+        <w:t xml:space="preserve"> na divokém západě. Revolvery, vlaky a vzducholodě jsou běžné spolu s koňmi </w:t>
+      </w:r>
+      <w:r>
+        <w:t xml:space="preserve">a </w:t>
+      </w:r>
+      <w:r>
+        <w:t>primitivnější technologií.</w:t>
+      </w:r>
+    </w:p>
+    <w:p>
+      <w:r>
+        <w:t xml:space="preserve">Příběh následuje osudy </w:t>
+      </w:r>
+      <w:r>
+        <w:t xml:space="preserve">hlavní postavy, která je vojákem v invazivní armádě. Normální den se změní v dobrodružství, když spolu s </w:t>
+      </w:r>
+      <w:r>
+        <w:t>kamarádem</w:t>
+      </w:r>
+      <w:r>
+        <w:t xml:space="preserve"> ukradnou mapu k pokladu od svého velícího důstojníka a vydají se za bohatstvím. Cestou musí nejen bojovat proti domorodcům a místní fauně, ale také musí spěchat, aby je nedopadli </w:t>
+      </w:r>
+      <w:r>
+        <w:t xml:space="preserve">členové </w:t>
+      </w:r>
+      <w:r>
+        <w:t>jejich býval</w:t>
+      </w:r>
+      <w:r>
+        <w:t xml:space="preserve">ého vojska </w:t>
+      </w:r>
+      <w:r>
+        <w:t xml:space="preserve">a nepotrestali je za dezerci. </w:t>
+      </w:r>
+    </w:p>
+    <w:p>
+      <w:r>
+        <w:t>Příběh dosahuje zvraty, rozmanité postavy a poutavý svět.</w:t>
+      </w:r>
+    </w:p>
+    <w:p>
       <w:pPr>
         <w:pStyle w:val="Nadpis1"/>
       </w:pPr>
       <w:r>
+        <w:lastRenderedPageBreak/>
         <w:t>Technická stránka</w:t>
       </w:r>
     </w:p>
@@ -158,7 +187,7 @@
 </file>
 
 <file path=word/styles.xml><?xml version="1.0" encoding="utf-8"?>
-<w:styles xmlns:r="http://schemas.openxmlformats.org/officeDocument/2006/relationships" xmlns:w="http://schemas.openxmlformats.org/wordprocessingml/2006/main">
+<w:styles xmlns:mc="http://schemas.openxmlformats.org/markup-compatibility/2006" xmlns:r="http://schemas.openxmlformats.org/officeDocument/2006/relationships" xmlns:w="http://schemas.openxmlformats.org/wordprocessingml/2006/main" xmlns:w14="http://schemas.microsoft.com/office/word/2010/wordml" mc:Ignorable="w14">
   <w:docDefaults>
     <w:rPrDefault>
       <w:rPr>
@@ -376,7 +405,6 @@
     <w:uiPriority w:val="99"/>
     <w:semiHidden/>
     <w:unhideWhenUsed/>
-    <w:qFormat/>
     <w:tblPr>
       <w:tblInd w:w="0" w:type="dxa"/>
       <w:tblCellMar>
@@ -461,6 +489,196 @@
       <w:sz w:val="26"/>
       <w:szCs w:val="26"/>
     </w:rPr>
+  </w:style>
+</w:styles>
+</file>
+
+<file path=word/stylesWithEffects.xml><?xml version="1.0" encoding="utf-8"?>
+<w:styles xmlns:wpc="http://schemas.microsoft.com/office/word/2010/wordprocessingCanvas" xmlns:mc="http://schemas.openxmlformats.org/markup-compatibility/2006" xmlns:o="urn:schemas-microsoft-com:office:office" xmlns:r="http://schemas.openxmlformats.org/officeDocument/2006/relationships" xmlns:m="http://schemas.openxmlformats.org/officeDocument/2006/math" xmlns:v="urn:schemas-microsoft-com:vml" xmlns:wp14="http://schemas.microsoft.com/office/word/2010/wordprocessingDrawing" xmlns:wp="http://schemas.openxmlformats.org/drawingml/2006/wordprocessingDrawing" xmlns:w10="urn:schemas-microsoft-com:office:word" xmlns:w="http://schemas.openxmlformats.org/wordprocessingml/2006/main" xmlns:w14="http://schemas.microsoft.com/office/word/2010/wordml" xmlns:wpg="http://schemas.microsoft.com/office/word/2010/wordprocessingGroup" xmlns:wpi="http://schemas.microsoft.com/office/word/2010/wordprocessingInk" xmlns:wne="http://schemas.microsoft.com/office/word/2006/wordml" xmlns:wps="http://schemas.microsoft.com/office/word/2010/wordprocessingShape" mc:Ignorable="w14 wp14">
+  <w:docDefaults>
+    <w:rPrDefault>
+      <w:rPr>
+        <w:rFonts w:asciiTheme="minorHAnsi" w:eastAsiaTheme="minorEastAsia" w:hAnsiTheme="minorHAnsi" w:cstheme="minorBidi"/>
+        <w:sz w:val="22"/>
+        <w:szCs w:val="22"/>
+        <w:lang w:val="cs-CZ" w:eastAsia="cs-CZ" w:bidi="ar-SA"/>
+      </w:rPr>
+    </w:rPrDefault>
+    <w:pPrDefault>
+      <w:pPr>
+        <w:spacing w:after="200" w:line="276" w:lineRule="auto"/>
+      </w:pPr>
+    </w:pPrDefault>
+  </w:docDefaults>
+  <w:latentStyles w:defLockedState="0" w:defUIPriority="99" w:defSemiHidden="1" w:defUnhideWhenUsed="1" w:defQFormat="0" w:count="267">
+    <w:lsdException w:name="Normal" w:semiHidden="0" w:uiPriority="0" w:unhideWhenUsed="0" w:qFormat="1"/>
+    <w:lsdException w:name="heading 1" w:semiHidden="0" w:uiPriority="9" w:unhideWhenUsed="0" w:qFormat="1"/>
+    <w:lsdException w:name="heading 2" w:uiPriority="9" w:qFormat="1"/>
+    <w:lsdException w:name="heading 3" w:uiPriority="9" w:qFormat="1"/>
+    <w:lsdException w:name="heading 4" w:uiPriority="9" w:qFormat="1"/>
+    <w:lsdException w:name="heading 5" w:uiPriority="9" w:qFormat="1"/>
+    <w:lsdException w:name="heading 6" w:uiPriority="9" w:qFormat="1"/>
+    <w:lsdException w:name="heading 7" w:uiPriority="9" w:qFormat="1"/>
+    <w:lsdException w:name="heading 8" w:uiPriority="9" w:qFormat="1"/>
+    <w:lsdException w:name="heading 9" w:uiPriority="9" w:qFormat="1"/>
+    <w:lsdException w:name="toc 1" w:uiPriority="39"/>
+    <w:lsdException w:name="toc 2" w:uiPriority="39"/>
+    <w:lsdException w:name="toc 3" w:uiPriority="39"/>
+    <w:lsdException w:name="toc 4" w:uiPriority="39"/>
+    <w:lsdException w:name="toc 5" w:uiPriority="39"/>
+    <w:lsdException w:name="toc 6" w:uiPriority="39"/>
+    <w:lsdException w:name="toc 7" w:uiPriority="39"/>
+    <w:lsdException w:name="toc 8" w:uiPriority="39"/>
+    <w:lsdException w:name="toc 9" w:uiPriority="39"/>
+    <w:lsdException w:name="caption" w:uiPriority="35" w:qFormat="1"/>
+    <w:lsdException w:name="Title" w:semiHidden="0" w:uiPriority="10" w:unhideWhenUsed="0" w:qFormat="1"/>
+    <w:lsdException w:name="Default Paragraph Font" w:uiPriority="1"/>
+    <w:lsdException w:name="Subtitle" w:semiHidden="0" w:uiPriority="11" w:unhideWhenUsed="0" w:qFormat="1"/>
+    <w:lsdException w:name="Strong" w:semiHidden="0" w:uiPriority="22" w:unhideWhenUsed="0" w:qFormat="1"/>
+    <w:lsdException w:name="Emphasis" w:semiHidden="0" w:uiPriority="20" w:unhideWhenUsed="0" w:qFormat="1"/>
+    <w:lsdException w:name="Table Grid" w:semiHidden="0" w:uiPriority="59" w:unhideWhenUsed="0"/>
+    <w:lsdException w:name="Placeholder Text" w:unhideWhenUsed="0"/>
+    <w:lsdException w:name="No Spacing" w:semiHidden="0" w:uiPriority="1" w:unhideWhenUsed="0" w:qFormat="1"/>
+    <w:lsdException w:name="Light Shading" w:semiHidden="0" w:uiPriority="60" w:unhideWhenUsed="0"/>
+    <w:lsdException w:name="Light List" w:semiHidden="0" w:uiPriority="61" w:unhideWhenUsed="0"/>
+    <w:lsdException w:name="Light Grid" w:semiHidden="0" w:uiPriority="62" w:unhideWhenUsed="0"/>
+    <w:lsdException w:name="Medium Shading 1" w:semiHidden="0" w:uiPriority="63" w:unhideWhenUsed="0"/>
+    <w:lsdException w:name="Medium Shading 2" w:semiHidden="0" w:uiPriority="64" w:unhideWhenUsed="0"/>
+    <w:lsdException w:name="Medium List 1" w:semiHidden="0" w:uiPriority="65" w:unhideWhenUsed="0"/>
+    <w:lsdException w:name="Medium List 2" w:semiHidden="0" w:uiPriority="66" w:unhideWhenUsed="0"/>
+    <w:lsdException w:name="Medium Grid 1" w:semiHidden="0" w:uiPriority="67" w:unhideWhenUsed="0"/>
+    <w:lsdException w:name="Medium Grid 2" w:semiHidden="0" w:uiPriority="68" w:unhideWhenUsed="0"/>
+    <w:lsdException w:name="Medium Grid 3" w:semiHidden="0" w:uiPriority="69" w:unhideWhenUsed="0"/>
+    <w:lsdException w:name="Dark List" w:semiHidden="0" w:uiPriority="70" w:unhideWhenUsed="0"/>
+    <w:lsdException w:name="Colorful Shading" w:semiHidden="0" w:uiPriority="71" w:unhideWhenUsed="0"/>
+    <w:lsdException w:name="Colorful List" w:semiHidden="0" w:uiPriority="72" w:unhideWhenUsed="0"/>
+    <w:lsdException w:name="Colorful Grid" w:semiHidden="0" w:uiPriority="73" w:unhideWhenUsed="0"/>
+    <w:lsdException w:name="Light Shading Accent 1" w:semiHidden="0" w:uiPriority="60" w:unhideWhenUsed="0"/>
+    <w:lsdException w:name="Light List Accent 1" w:semiHidden="0" w:uiPriority="61" w:unhideWhenUsed="0"/>
+    <w:lsdException w:name="Light Grid Accent 1" w:semiHidden="0" w:uiPriority="62" w:unhideWhenUsed="0"/>
+    <w:lsdException w:name="Medium Shading 1 Accent 1" w:semiHidden="0" w:uiPriority="63" w:unhideWhenUsed="0"/>
+    <w:lsdException w:name="Medium Shading 2 Accent 1" w:semiHidden="0" w:uiPriority="64" w:unhideWhenUsed="0"/>
+    <w:lsdException w:name="Medium List 1 Accent 1" w:semiHidden="0" w:uiPriority="65" w:unhideWhenUsed="0"/>
+    <w:lsdException w:name="Revision" w:unhideWhenUsed="0"/>
+    <w:lsdException w:name="List Paragraph" w:semiHidden="0" w:uiPriority="34" w:unhideWhenUsed="0" w:qFormat="1"/>
+    <w:lsdException w:name="Quote" w:semiHidden="0" w:uiPriority="29" w:unhideWhenUsed="0" w:qFormat="1"/>
+    <w:lsdException w:name="Intense Quote" w:semiHidden="0" w:uiPriority="30" w:unhideWhenUsed="0" w:qFormat="1"/>
+    <w:lsdException w:name="Medium List 2 Accent 1" w:semiHidden="0" w:uiPriority="66" w:unhideWhenUsed="0"/>
+    <w:lsdException w:name="Medium Grid 1 Accent 1" w:semiHidden="0" w:uiPriority="67" w:unhideWhenUsed="0"/>
+    <w:lsdException w:name="Medium Grid 2 Accent 1" w:semiHidden="0" w:uiPriority="68" w:unhideWhenUsed="0"/>
+    <w:lsdException w:name="Medium Grid 3 Accent 1" w:semiHidden="0" w:uiPriority="69" w:unhideWhenUsed="0"/>
+    <w:lsdException w:name="Dark List Accent 1" w:semiHidden="0" w:uiPriority="70" w:unhideWhenUsed="0"/>
+    <w:lsdException w:name="Colorful Shading Accent 1" w:semiHidden="0" w:uiPriority="71" w:unhideWhenUsed="0"/>
+    <w:lsdException w:name="Colorful List Accent 1" w:semiHidden="0" w:uiPriority="72" w:unhideWhenUsed="0"/>
+    <w:lsdException w:name="Colorful Grid Accent 1" w:semiHidden="0" w:uiPriority="73" w:unhideWhenUsed="0"/>
+    <w:lsdException w:name="Light Shading Accent 2" w:semiHidden="0" w:uiPriority="60" w:unhideWhenUsed="0"/>
+    <w:lsdException w:name="Light List Accent 2" w:semiHidden="0" w:uiPriority="61" w:unhideWhenUsed="0"/>
+    <w:lsdException w:name="Light Grid Accent 2" w:semiHidden="0" w:uiPriority="62" w:unhideWhenUsed="0"/>
+    <w:lsdException w:name="Medium Shading 1 Accent 2" w:semiHidden="0" w:uiPriority="63" w:unhideWhenUsed="0"/>
+    <w:lsdException w:name="Medium Shading 2 Accent 2" w:semiHidden="0" w:uiPriority="64" w:unhideWhenUsed="0"/>
+    <w:lsdException w:name="Medium List 1 Accent 2" w:semiHidden="0" w:uiPriority="65" w:unhideWhenUsed="0"/>
+    <w:lsdException w:name="Medium List 2 Accent 2" w:semiHidden="0" w:uiPriority="66" w:unhideWhenUsed="0"/>
+    <w:lsdException w:name="Medium Grid 1 Accent 2" w:semiHidden="0" w:uiPriority="67" w:unhideWhenUsed="0"/>
+    <w:lsdException w:name="Medium Grid 2 Accent 2" w:semiHidden="0" w:uiPriority="68" w:unhideWhenUsed="0"/>
+    <w:lsdException w:name="Medium Grid 3 Accent 2" w:semiHidden="0" w:uiPriority="69" w:unhideWhenUsed="0"/>
+    <w:lsdException w:name="Dark List Accent 2" w:semiHidden="0" w:uiPriority="70" w:unhideWhenUsed="0"/>
+    <w:lsdException w:name="Colorful Shading Accent 2" w:semiHidden="0" w:uiPriority="71" w:unhideWhenUsed="0"/>
+    <w:lsdException w:name="Colorful List Accent 2" w:semiHidden="0" w:uiPriority="72" w:unhideWhenUsed="0"/>
+    <w:lsdException w:name="Colorful Grid Accent 2" w:semiHidden="0" w:uiPriority="73" w:unhideWhenUsed="0"/>
+    <w:lsdException w:name="Light Shading Accent 3" w:semiHidden="0" w:uiPriority="60" w:unhideWhenUsed="0"/>
+    <w:lsdException w:name="Light List Accent 3" w:semiHidden="0" w:uiPriority="61" w:unhideWhenUsed="0"/>
+    <w:lsdException w:name="Light Grid Accent 3" w:semiHidden="0" w:uiPriority="62" w:unhideWhenUsed="0"/>
+    <w:lsdException w:name="Medium Shading 1 Accent 3" w:semiHidden="0" w:uiPriority="63" w:unhideWhenUsed="0"/>
+    <w:lsdException w:name="Medium Shading 2 Accent 3" w:semiHidden="0" w:uiPriority="64" w:unhideWhenUsed="0"/>
+    <w:lsdException w:name="Medium List 1 Accent 3" w:semiHidden="0" w:uiPriority="65" w:unhideWhenUsed="0"/>
+    <w:lsdException w:name="Medium List 2 Accent 3" w:semiHidden="0" w:uiPriority="66" w:unhideWhenUsed="0"/>
+    <w:lsdException w:name="Medium Grid 1 Accent 3" w:semiHidden="0" w:uiPriority="67" w:unhideWhenUsed="0"/>
+    <w:lsdException w:name="Medium Grid 2 Accent 3" w:semiHidden="0" w:uiPriority="68" w:unhideWhenUsed="0"/>
+    <w:lsdException w:name="Medium Grid 3 Accent 3" w:semiHidden="0" w:uiPriority="69" w:unhideWhenUsed="0"/>
+    <w:lsdException w:name="Dark List Accent 3" w:semiHidden="0" w:uiPriority="70" w:unhideWhenUsed="0"/>
+    <w:lsdException w:name="Colorful Shading Accent 3" w:semiHidden="0" w:uiPriority="71" w:unhideWhenUsed="0"/>
+    <w:lsdException w:name="Colorful List Accent 3" w:semiHidden="0" w:uiPriority="72" w:unhideWhenUsed="0"/>
+    <w:lsdException w:name="Colorful Grid Accent 3" w:semiHidden="0" w:uiPriority="73" w:unhideWhenUsed="0"/>
+    <w:lsdException w:name="Light Shading Accent 4" w:semiHidden="0" w:uiPriority="60" w:unhideWhenUsed="0"/>
+    <w:lsdException w:name="Light List Accent 4" w:semiHidden="0" w:uiPriority="61" w:unhideWhenUsed="0"/>
+    <w:lsdException w:name="Light Grid Accent 4" w:semiHidden="0" w:uiPriority="62" w:unhideWhenUsed="0"/>
+    <w:lsdException w:name="Medium Shading 1 Accent 4" w:semiHidden="0" w:uiPriority="63" w:unhideWhenUsed="0"/>
+    <w:lsdException w:name="Medium Shading 2 Accent 4" w:semiHidden="0" w:uiPriority="64" w:unhideWhenUsed="0"/>
+    <w:lsdException w:name="Medium List 1 Accent 4" w:semiHidden="0" w:uiPriority="65" w:unhideWhenUsed="0"/>
+    <w:lsdException w:name="Medium List 2 Accent 4" w:semiHidden="0" w:uiPriority="66" w:unhideWhenUsed="0"/>
+    <w:lsdException w:name="Medium Grid 1 Accent 4" w:semiHidden="0" w:uiPriority="67" w:unhideWhenUsed="0"/>
+    <w:lsdException w:name="Medium Grid 2 Accent 4" w:semiHidden="0" w:uiPriority="68" w:unhideWhenUsed="0"/>
+    <w:lsdException w:name="Medium Grid 3 Accent 4" w:semiHidden="0" w:uiPriority="69" w:unhideWhenUsed="0"/>
+    <w:lsdException w:name="Dark List Accent 4" w:semiHidden="0" w:uiPriority="70" w:unhideWhenUsed="0"/>
+    <w:lsdException w:name="Colorful Shading Accent 4" w:semiHidden="0" w:uiPriority="71" w:unhideWhenUsed="0"/>
+    <w:lsdException w:name="Colorful List Accent 4" w:semiHidden="0" w:uiPriority="72" w:unhideWhenUsed="0"/>
+    <w:lsdException w:name="Colorful Grid Accent 4" w:semiHidden="0" w:uiPriority="73" w:unhideWhenUsed="0"/>
+    <w:lsdException w:name="Light Shading Accent 5" w:semiHidden="0" w:uiPriority="60" w:unhideWhenUsed="0"/>
+    <w:lsdException w:name="Light List Accent 5" w:semiHidden="0" w:uiPriority="61" w:unhideWhenUsed="0"/>
+    <w:lsdException w:name="Light Grid Accent 5" w:semiHidden="0" w:uiPriority="62" w:unhideWhenUsed="0"/>
+    <w:lsdException w:name="Medium Shading 1 Accent 5" w:semiHidden="0" w:uiPriority="63" w:unhideWhenUsed="0"/>
+    <w:lsdException w:name="Medium Shading 2 Accent 5" w:semiHidden="0" w:uiPriority="64" w:unhideWhenUsed="0"/>
+    <w:lsdException w:name="Medium List 1 Accent 5" w:semiHidden="0" w:uiPriority="65" w:unhideWhenUsed="0"/>
+    <w:lsdException w:name="Medium List 2 Accent 5" w:semiHidden="0" w:uiPriority="66" w:unhideWhenUsed="0"/>
+    <w:lsdException w:name="Medium Grid 1 Accent 5" w:semiHidden="0" w:uiPriority="67" w:unhideWhenUsed="0"/>
+    <w:lsdException w:name="Medium Grid 2 Accent 5" w:semiHidden="0" w:uiPriority="68" w:unhideWhenUsed="0"/>
+    <w:lsdException w:name="Medium Grid 3 Accent 5" w:semiHidden="0" w:uiPriority="69" w:unhideWhenUsed="0"/>
+    <w:lsdException w:name="Dark List Accent 5" w:semiHidden="0" w:uiPriority="70" w:unhideWhenUsed="0"/>
+    <w:lsdException w:name="Colorful Shading Accent 5" w:semiHidden="0" w:uiPriority="71" w:unhideWhenUsed="0"/>
+    <w:lsdException w:name="Colorful List Accent 5" w:semiHidden="0" w:uiPriority="72" w:unhideWhenUsed="0"/>
+    <w:lsdException w:name="Colorful Grid Accent 5" w:semiHidden="0" w:uiPriority="73" w:unhideWhenUsed="0"/>
+    <w:lsdException w:name="Light Shading Accent 6" w:semiHidden="0" w:uiPriority="60" w:unhideWhenUsed="0"/>
+    <w:lsdException w:name="Light List Accent 6" w:semiHidden="0" w:uiPriority="61" w:unhideWhenUsed="0"/>
+    <w:lsdException w:name="Light Grid Accent 6" w:semiHidden="0" w:uiPriority="62" w:unhideWhenUsed="0"/>
+    <w:lsdException w:name="Medium Shading 1 Accent 6" w:semiHidden="0" w:uiPriority="63" w:unhideWhenUsed="0"/>
+    <w:lsdException w:name="Medium Shading 2 Accent 6" w:semiHidden="0" w:uiPriority="64" w:unhideWhenUsed="0"/>
+    <w:lsdException w:name="Medium List 1 Accent 6" w:semiHidden="0" w:uiPriority="65" w:unhideWhenUsed="0"/>
+    <w:lsdException w:name="Medium List 2 Accent 6" w:semiHidden="0" w:uiPriority="66" w:unhideWhenUsed="0"/>
+    <w:lsdException w:name="Medium Grid 1 Accent 6" w:semiHidden="0" w:uiPriority="67" w:unhideWhenUsed="0"/>
+    <w:lsdException w:name="Medium Grid 2 Accent 6" w:semiHidden="0" w:uiPriority="68" w:unhideWhenUsed="0"/>
+    <w:lsdException w:name="Medium Grid 3 Accent 6" w:semiHidden="0" w:uiPriority="69" w:unhideWhenUsed="0"/>
+    <w:lsdException w:name="Dark List Accent 6" w:semiHidden="0" w:uiPriority="70" w:unhideWhenUsed="0"/>
+    <w:lsdException w:name="Colorful Shading Accent 6" w:semiHidden="0" w:uiPriority="71" w:unhideWhenUsed="0"/>
+    <w:lsdException w:name="Colorful List Accent 6" w:semiHidden="0" w:uiPriority="72" w:unhideWhenUsed="0"/>
+    <w:lsdException w:name="Colorful Grid Accent 6" w:semiHidden="0" w:uiPriority="73" w:unhideWhenUsed="0"/>
+    <w:lsdException w:name="Subtle Emphasis" w:semiHidden="0" w:uiPriority="19" w:unhideWhenUsed="0" w:qFormat="1"/>
+    <w:lsdException w:name="Intense Emphasis" w:semiHidden="0" w:uiPriority="21" w:unhideWhenUsed="0" w:qFormat="1"/>
+    <w:lsdException w:name="Subtle Reference" w:semiHidden="0" w:uiPriority="31" w:unhideWhenUsed="0" w:qFormat="1"/>
+    <w:lsdException w:name="Intense Reference" w:semiHidden="0" w:uiPriority="32" w:unhideWhenUsed="0" w:qFormat="1"/>
+    <w:lsdException w:name="Book Title" w:semiHidden="0" w:uiPriority="33" w:unhideWhenUsed="0" w:qFormat="1"/>
+    <w:lsdException w:name="Bibliography" w:uiPriority="37"/>
+    <w:lsdException w:name="TOC Heading" w:uiPriority="39" w:qFormat="1"/>
+  </w:latentStyles>
+  <w:style w:type="paragraph" w:default="1" w:styleId="Normln">
+    <w:name w:val="Normal"/>
+    <w:qFormat/>
+  </w:style>
+  <w:style w:type="character" w:default="1" w:styleId="Standardnpsmoodstavce">
+    <w:name w:val="Default Paragraph Font"/>
+    <w:uiPriority w:val="1"/>
+    <w:semiHidden/>
+    <w:unhideWhenUsed/>
+  </w:style>
+  <w:style w:type="table" w:default="1" w:styleId="Normlntabulka">
+    <w:name w:val="Normal Table"/>
+    <w:uiPriority w:val="99"/>
+    <w:semiHidden/>
+    <w:unhideWhenUsed/>
+    <w:tblPr>
+      <w:tblInd w:w="0" w:type="dxa"/>
+      <w:tblCellMar>
+        <w:top w:w="0" w:type="dxa"/>
+        <w:left w:w="108" w:type="dxa"/>
+        <w:bottom w:w="0" w:type="dxa"/>
+        <w:right w:w="108" w:type="dxa"/>
+      </w:tblCellMar>
+    </w:tblPr>
+  </w:style>
+  <w:style w:type="numbering" w:default="1" w:styleId="Bezseznamu">
+    <w:name w:val="No List"/>
+    <w:uiPriority w:val="99"/>
+    <w:semiHidden/>
+    <w:unhideWhenUsed/>
   </w:style>
 </w:styles>
 </file>

</xml_diff>

<commit_message>
Isometric layering now working
Added some comments and documentation
</commit_message>
<xml_diff>
--- a/Specifikace projektu.docx
+++ b/Specifikace projektu.docx
@@ -417,6 +417,1264 @@
       </w:r>
       <w:r>
         <w:t xml:space="preserve"> Pomáhá nám při vytváření základu mapy. Zbytek věcí do scén přidáváme ručně pomocí Unity Editoru.</w:t>
+      </w:r>
+    </w:p>
+    <w:p>
+      <w:pPr>
+        <w:pStyle w:val="Nadpis2"/>
+      </w:pPr>
+      <w:r>
+        <w:t>Unity</w:t>
+      </w:r>
+    </w:p>
+    <w:p>
+      <w:r>
+        <w:t xml:space="preserve">Unity 3D je </w:t>
+      </w:r>
+      <w:proofErr w:type="spellStart"/>
+      <w:r>
+        <w:t>multiplatformní</w:t>
+      </w:r>
+      <w:proofErr w:type="spellEnd"/>
+      <w:r>
+        <w:t xml:space="preserve"> herní </w:t>
+      </w:r>
+      <w:proofErr w:type="spellStart"/>
+      <w:r>
+        <w:t>engine</w:t>
+      </w:r>
+      <w:proofErr w:type="spellEnd"/>
+      <w:r>
+        <w:t xml:space="preserve"> vyvinutý společností Unity Technologies. Byl použit pro vývoj her pro PC, konzole, mobily a web. První verze byla představena na celosvětové konferenci </w:t>
+      </w:r>
+      <w:proofErr w:type="spellStart"/>
+      <w:r>
+        <w:t>Applu</w:t>
+      </w:r>
+      <w:proofErr w:type="spellEnd"/>
+      <w:r>
+        <w:t xml:space="preserve"> v roce 2005. Od té doby byl rozvinut </w:t>
+      </w:r>
+      <w:r>
+        <w:t>na</w:t>
+      </w:r>
+      <w:r>
+        <w:t xml:space="preserve"> více než patnáct dalších platforem.</w:t>
+      </w:r>
+    </w:p>
+    <w:p>
+      <w:r>
+        <w:t>Unity poskytuje možnosti vývoje pro 2D i 3D hry libovolného žánru a zaměření. Kromě grafického prostředí pro tvorbu, podporuje také tvorbu skriptů před</w:t>
+      </w:r>
+      <w:r>
+        <w:t xml:space="preserve">evším v jazyce C# a </w:t>
+      </w:r>
+      <w:proofErr w:type="spellStart"/>
+      <w:r>
+        <w:t>Javascript</w:t>
+      </w:r>
+      <w:proofErr w:type="spellEnd"/>
+      <w:r>
+        <w:t>.</w:t>
+      </w:r>
+    </w:p>
+    <w:p>
+      <w:pPr>
+        <w:pStyle w:val="Nadpis2"/>
+        <w:rPr>
+          <w:lang w:val="en-GB"/>
+        </w:rPr>
+      </w:pPr>
+      <w:r>
+        <w:t>Mono</w:t>
+      </w:r>
+      <w:r>
+        <w:rPr>
+          <w:lang w:val="en-GB"/>
+        </w:rPr>
+        <w:t xml:space="preserve"> C#</w:t>
+      </w:r>
+    </w:p>
+    <w:p>
+      <w:r>
+        <w:rPr>
+          <w:lang w:val="en-GB"/>
+        </w:rPr>
+        <w:t xml:space="preserve">Unity </w:t>
+      </w:r>
+      <w:r>
+        <w:t>pro překlad C</w:t>
+      </w:r>
+      <w:r>
+        <w:rPr>
+          <w:lang w:val="en-GB"/>
+        </w:rPr>
+        <w:t>#</w:t>
+      </w:r>
+      <w:r>
+        <w:t xml:space="preserve"> skriptů používá překladač Mono. Ten je nyní už plně podporován společností Microsoft jako </w:t>
+      </w:r>
+      <w:proofErr w:type="spellStart"/>
+      <w:r>
+        <w:t>OpenSource</w:t>
+      </w:r>
+      <w:proofErr w:type="spellEnd"/>
+      <w:r>
+        <w:t xml:space="preserve"> implementace .NET Frameworku. V tuhle chvíli je nejvyšší verze Mono 3.8. Ta obsahuje všechny funkce C# až do verze 5.0 a již některé funkce verze 6.0.</w:t>
+      </w:r>
+    </w:p>
+    <w:p>
+      <w:pPr>
+        <w:pStyle w:val="Nadpis2"/>
+        <w:rPr>
+          <w:lang w:val="en-GB"/>
+        </w:rPr>
+      </w:pPr>
+      <w:proofErr w:type="spellStart"/>
+      <w:r>
+        <w:rPr>
+          <w:lang w:val="en-GB"/>
+        </w:rPr>
+        <w:lastRenderedPageBreak/>
+        <w:t>UnityEngine</w:t>
+      </w:r>
+      <w:proofErr w:type="spellEnd"/>
+    </w:p>
+    <w:p>
+      <w:pPr>
+        <w:rPr>
+          <w:lang w:val="en-GB"/>
+        </w:rPr>
+      </w:pPr>
+      <w:proofErr w:type="spellStart"/>
+      <w:r>
+        <w:rPr>
+          <w:lang w:val="en-GB"/>
+        </w:rPr>
+        <w:t>Tato</w:t>
+      </w:r>
+      <w:proofErr w:type="spellEnd"/>
+      <w:r>
+        <w:rPr>
+          <w:lang w:val="en-GB"/>
+        </w:rPr>
+        <w:t xml:space="preserve"> </w:t>
+      </w:r>
+      <w:proofErr w:type="spellStart"/>
+      <w:r>
+        <w:rPr>
+          <w:lang w:val="en-GB"/>
+        </w:rPr>
+        <w:t>knihovna</w:t>
+      </w:r>
+      <w:proofErr w:type="spellEnd"/>
+      <w:r>
+        <w:rPr>
+          <w:lang w:val="en-GB"/>
+        </w:rPr>
+        <w:t xml:space="preserve"> je </w:t>
+      </w:r>
+      <w:proofErr w:type="spellStart"/>
+      <w:r>
+        <w:rPr>
+          <w:lang w:val="en-GB"/>
+        </w:rPr>
+        <w:t>nejdůležitějším</w:t>
+      </w:r>
+      <w:proofErr w:type="spellEnd"/>
+      <w:r>
+        <w:rPr>
+          <w:lang w:val="en-GB"/>
+        </w:rPr>
+        <w:t xml:space="preserve"> </w:t>
+      </w:r>
+      <w:proofErr w:type="spellStart"/>
+      <w:r>
+        <w:rPr>
+          <w:lang w:val="en-GB"/>
+        </w:rPr>
+        <w:t>nástrojem</w:t>
+      </w:r>
+      <w:proofErr w:type="spellEnd"/>
+      <w:r>
+        <w:rPr>
+          <w:lang w:val="en-GB"/>
+        </w:rPr>
+        <w:t xml:space="preserve"> pro </w:t>
+      </w:r>
+      <w:proofErr w:type="spellStart"/>
+      <w:r>
+        <w:rPr>
+          <w:lang w:val="en-GB"/>
+        </w:rPr>
+        <w:t>programování</w:t>
+      </w:r>
+      <w:proofErr w:type="spellEnd"/>
+      <w:r>
+        <w:rPr>
+          <w:lang w:val="en-GB"/>
+        </w:rPr>
+        <w:t xml:space="preserve"> </w:t>
+      </w:r>
+      <w:proofErr w:type="spellStart"/>
+      <w:r>
+        <w:rPr>
+          <w:lang w:val="en-GB"/>
+        </w:rPr>
+        <w:t>skriptů</w:t>
+      </w:r>
+      <w:proofErr w:type="spellEnd"/>
+      <w:r>
+        <w:rPr>
+          <w:lang w:val="en-GB"/>
+        </w:rPr>
+        <w:t xml:space="preserve"> do Unity. </w:t>
+      </w:r>
+      <w:proofErr w:type="spellStart"/>
+      <w:r>
+        <w:rPr>
+          <w:lang w:val="en-GB"/>
+        </w:rPr>
+        <w:t>Zajišťuje</w:t>
+      </w:r>
+      <w:proofErr w:type="spellEnd"/>
+      <w:r>
+        <w:rPr>
+          <w:lang w:val="en-GB"/>
+        </w:rPr>
+        <w:t xml:space="preserve"> </w:t>
+      </w:r>
+      <w:proofErr w:type="spellStart"/>
+      <w:r>
+        <w:rPr>
+          <w:lang w:val="en-GB"/>
+        </w:rPr>
+        <w:t>totiž</w:t>
+      </w:r>
+      <w:proofErr w:type="spellEnd"/>
+      <w:r>
+        <w:rPr>
+          <w:lang w:val="en-GB"/>
+        </w:rPr>
+        <w:t xml:space="preserve"> </w:t>
+      </w:r>
+      <w:proofErr w:type="spellStart"/>
+      <w:r>
+        <w:rPr>
+          <w:lang w:val="en-GB"/>
+        </w:rPr>
+        <w:t>správu</w:t>
+      </w:r>
+      <w:proofErr w:type="spellEnd"/>
+      <w:r>
+        <w:rPr>
+          <w:lang w:val="en-GB"/>
+        </w:rPr>
+        <w:t xml:space="preserve"> </w:t>
+      </w:r>
+      <w:proofErr w:type="spellStart"/>
+      <w:r>
+        <w:rPr>
+          <w:lang w:val="en-GB"/>
+        </w:rPr>
+        <w:t>scény</w:t>
+      </w:r>
+      <w:proofErr w:type="spellEnd"/>
+      <w:r>
+        <w:rPr>
+          <w:lang w:val="en-GB"/>
+        </w:rPr>
+        <w:t xml:space="preserve"> a </w:t>
+      </w:r>
+      <w:proofErr w:type="spellStart"/>
+      <w:r>
+        <w:rPr>
+          <w:lang w:val="en-GB"/>
+        </w:rPr>
+        <w:t>přístup</w:t>
+      </w:r>
+      <w:proofErr w:type="spellEnd"/>
+      <w:r>
+        <w:rPr>
+          <w:lang w:val="en-GB"/>
+        </w:rPr>
+        <w:t xml:space="preserve"> </w:t>
+      </w:r>
+      <w:proofErr w:type="spellStart"/>
+      <w:r>
+        <w:rPr>
+          <w:lang w:val="en-GB"/>
+        </w:rPr>
+        <w:t>ke</w:t>
+      </w:r>
+      <w:proofErr w:type="spellEnd"/>
+      <w:r>
+        <w:rPr>
+          <w:lang w:val="en-GB"/>
+        </w:rPr>
+        <w:t xml:space="preserve"> </w:t>
+      </w:r>
+      <w:proofErr w:type="spellStart"/>
+      <w:r>
+        <w:rPr>
+          <w:lang w:val="en-GB"/>
+        </w:rPr>
+        <w:t>všem</w:t>
+      </w:r>
+      <w:proofErr w:type="spellEnd"/>
+      <w:r>
+        <w:rPr>
+          <w:lang w:val="en-GB"/>
+        </w:rPr>
+        <w:t xml:space="preserve"> </w:t>
+      </w:r>
+      <w:proofErr w:type="spellStart"/>
+      <w:r>
+        <w:rPr>
+          <w:lang w:val="en-GB"/>
+        </w:rPr>
+        <w:t>jejím</w:t>
+      </w:r>
+      <w:proofErr w:type="spellEnd"/>
+      <w:r>
+        <w:rPr>
+          <w:lang w:val="en-GB"/>
+        </w:rPr>
+        <w:t xml:space="preserve"> </w:t>
+      </w:r>
+      <w:proofErr w:type="spellStart"/>
+      <w:r>
+        <w:rPr>
+          <w:lang w:val="en-GB"/>
+        </w:rPr>
+        <w:t>objektům</w:t>
+      </w:r>
+      <w:proofErr w:type="spellEnd"/>
+      <w:r>
+        <w:rPr>
+          <w:lang w:val="en-GB"/>
+        </w:rPr>
+        <w:t xml:space="preserve">. </w:t>
+      </w:r>
+      <w:proofErr w:type="spellStart"/>
+      <w:r>
+        <w:rPr>
+          <w:lang w:val="en-GB"/>
+        </w:rPr>
+        <w:t>Nejdůležitější</w:t>
+      </w:r>
+      <w:proofErr w:type="spellEnd"/>
+      <w:r>
+        <w:rPr>
+          <w:lang w:val="en-GB"/>
+        </w:rPr>
+        <w:t xml:space="preserve"> </w:t>
+      </w:r>
+      <w:proofErr w:type="spellStart"/>
+      <w:r>
+        <w:rPr>
+          <w:lang w:val="en-GB"/>
+        </w:rPr>
+        <w:t>třídou</w:t>
+      </w:r>
+      <w:proofErr w:type="spellEnd"/>
+      <w:r>
+        <w:rPr>
+          <w:lang w:val="en-GB"/>
+        </w:rPr>
+        <w:t xml:space="preserve"> </w:t>
+      </w:r>
+      <w:proofErr w:type="spellStart"/>
+      <w:r>
+        <w:rPr>
+          <w:lang w:val="en-GB"/>
+        </w:rPr>
+        <w:t>této</w:t>
+      </w:r>
+      <w:proofErr w:type="spellEnd"/>
+      <w:r>
+        <w:rPr>
+          <w:lang w:val="en-GB"/>
+        </w:rPr>
+        <w:t xml:space="preserve"> </w:t>
+      </w:r>
+      <w:proofErr w:type="spellStart"/>
+      <w:r>
+        <w:rPr>
+          <w:lang w:val="en-GB"/>
+        </w:rPr>
+        <w:t>knihovny</w:t>
+      </w:r>
+      <w:proofErr w:type="spellEnd"/>
+      <w:r>
+        <w:rPr>
+          <w:lang w:val="en-GB"/>
+        </w:rPr>
+        <w:t xml:space="preserve"> je </w:t>
+      </w:r>
+      <w:proofErr w:type="spellStart"/>
+      <w:r>
+        <w:rPr>
+          <w:b/>
+          <w:lang w:val="en-GB"/>
+        </w:rPr>
+        <w:t>GameObject</w:t>
+      </w:r>
+      <w:proofErr w:type="spellEnd"/>
+      <w:r>
+        <w:rPr>
+          <w:lang w:val="en-GB"/>
+        </w:rPr>
+        <w:t xml:space="preserve">, </w:t>
+      </w:r>
+      <w:proofErr w:type="spellStart"/>
+      <w:r>
+        <w:rPr>
+          <w:lang w:val="en-GB"/>
+        </w:rPr>
+        <w:t>jejíž</w:t>
+      </w:r>
+      <w:proofErr w:type="spellEnd"/>
+      <w:r>
+        <w:rPr>
+          <w:lang w:val="en-GB"/>
+        </w:rPr>
+        <w:t xml:space="preserve"> </w:t>
+      </w:r>
+      <w:proofErr w:type="spellStart"/>
+      <w:r>
+        <w:rPr>
+          <w:lang w:val="en-GB"/>
+        </w:rPr>
+        <w:t>instancí</w:t>
+      </w:r>
+      <w:proofErr w:type="spellEnd"/>
+      <w:r>
+        <w:rPr>
+          <w:lang w:val="en-GB"/>
+        </w:rPr>
+        <w:t xml:space="preserve"> je </w:t>
+      </w:r>
+      <w:proofErr w:type="spellStart"/>
+      <w:r>
+        <w:rPr>
+          <w:lang w:val="en-GB"/>
+        </w:rPr>
+        <w:t>každý</w:t>
+      </w:r>
+      <w:proofErr w:type="spellEnd"/>
+      <w:r>
+        <w:rPr>
+          <w:lang w:val="en-GB"/>
+        </w:rPr>
+        <w:t xml:space="preserve"> </w:t>
+      </w:r>
+      <w:proofErr w:type="spellStart"/>
+      <w:r>
+        <w:rPr>
+          <w:lang w:val="en-GB"/>
+        </w:rPr>
+        <w:t>objekt</w:t>
+      </w:r>
+      <w:proofErr w:type="spellEnd"/>
+      <w:r>
+        <w:rPr>
+          <w:lang w:val="en-GB"/>
+        </w:rPr>
+        <w:t xml:space="preserve"> </w:t>
+      </w:r>
+      <w:proofErr w:type="spellStart"/>
+      <w:r>
+        <w:rPr>
+          <w:lang w:val="en-GB"/>
+        </w:rPr>
+        <w:t>ve</w:t>
+      </w:r>
+      <w:proofErr w:type="spellEnd"/>
+      <w:r>
+        <w:rPr>
+          <w:lang w:val="en-GB"/>
+        </w:rPr>
+        <w:t xml:space="preserve"> </w:t>
+      </w:r>
+      <w:proofErr w:type="spellStart"/>
+      <w:r>
+        <w:rPr>
+          <w:lang w:val="en-GB"/>
+        </w:rPr>
+        <w:t>scéně</w:t>
+      </w:r>
+      <w:proofErr w:type="spellEnd"/>
+      <w:r>
+        <w:rPr>
+          <w:lang w:val="en-GB"/>
+        </w:rPr>
+        <w:t xml:space="preserve">. </w:t>
+      </w:r>
+      <w:proofErr w:type="spellStart"/>
+      <w:r>
+        <w:rPr>
+          <w:lang w:val="en-GB"/>
+        </w:rPr>
+        <w:t>Poskytuje</w:t>
+      </w:r>
+      <w:proofErr w:type="spellEnd"/>
+      <w:r>
+        <w:rPr>
+          <w:lang w:val="en-GB"/>
+        </w:rPr>
+        <w:t xml:space="preserve"> </w:t>
+      </w:r>
+      <w:proofErr w:type="spellStart"/>
+      <w:r>
+        <w:rPr>
+          <w:lang w:val="en-GB"/>
+        </w:rPr>
+        <w:t>správu</w:t>
+      </w:r>
+      <w:proofErr w:type="spellEnd"/>
+      <w:r>
+        <w:rPr>
+          <w:lang w:val="en-GB"/>
+        </w:rPr>
+        <w:t xml:space="preserve"> a </w:t>
+      </w:r>
+      <w:proofErr w:type="spellStart"/>
+      <w:r>
+        <w:rPr>
+          <w:lang w:val="en-GB"/>
+        </w:rPr>
+        <w:t>funkčnost</w:t>
+      </w:r>
+      <w:proofErr w:type="spellEnd"/>
+      <w:r>
+        <w:rPr>
+          <w:lang w:val="en-GB"/>
+        </w:rPr>
+        <w:t xml:space="preserve"> </w:t>
+      </w:r>
+      <w:proofErr w:type="spellStart"/>
+      <w:r>
+        <w:rPr>
+          <w:lang w:val="en-GB"/>
+        </w:rPr>
+        <w:t>komponentů</w:t>
+      </w:r>
+      <w:proofErr w:type="spellEnd"/>
+      <w:r>
+        <w:rPr>
+          <w:lang w:val="en-GB"/>
+        </w:rPr>
+        <w:t xml:space="preserve">, </w:t>
+      </w:r>
+      <w:proofErr w:type="spellStart"/>
+      <w:r>
+        <w:rPr>
+          <w:lang w:val="en-GB"/>
+        </w:rPr>
+        <w:t>které</w:t>
+      </w:r>
+      <w:proofErr w:type="spellEnd"/>
+      <w:r>
+        <w:rPr>
+          <w:lang w:val="en-GB"/>
+        </w:rPr>
+        <w:t xml:space="preserve"> se k </w:t>
+      </w:r>
+      <w:proofErr w:type="spellStart"/>
+      <w:r>
+        <w:rPr>
+          <w:lang w:val="en-GB"/>
+        </w:rPr>
+        <w:t>ní</w:t>
+      </w:r>
+      <w:proofErr w:type="spellEnd"/>
+      <w:r>
+        <w:rPr>
+          <w:lang w:val="en-GB"/>
+        </w:rPr>
+        <w:t xml:space="preserve"> </w:t>
+      </w:r>
+      <w:proofErr w:type="spellStart"/>
+      <w:r>
+        <w:rPr>
+          <w:lang w:val="en-GB"/>
+        </w:rPr>
+        <w:t>připojují</w:t>
+      </w:r>
+      <w:proofErr w:type="spellEnd"/>
+      <w:r>
+        <w:rPr>
+          <w:lang w:val="en-GB"/>
+        </w:rPr>
+        <w:t xml:space="preserve">. </w:t>
+      </w:r>
+      <w:proofErr w:type="spellStart"/>
+      <w:r>
+        <w:rPr>
+          <w:lang w:val="en-GB"/>
+        </w:rPr>
+        <w:t>Dále</w:t>
+      </w:r>
+      <w:proofErr w:type="spellEnd"/>
+      <w:r>
+        <w:rPr>
+          <w:lang w:val="en-GB"/>
+        </w:rPr>
+        <w:t xml:space="preserve"> </w:t>
+      </w:r>
+      <w:proofErr w:type="spellStart"/>
+      <w:r>
+        <w:rPr>
+          <w:lang w:val="en-GB"/>
+        </w:rPr>
+        <w:t>zajištuje</w:t>
+      </w:r>
+      <w:proofErr w:type="spellEnd"/>
+      <w:r>
+        <w:rPr>
+          <w:lang w:val="en-GB"/>
+        </w:rPr>
+        <w:t xml:space="preserve"> </w:t>
+      </w:r>
+      <w:proofErr w:type="spellStart"/>
+      <w:r>
+        <w:rPr>
+          <w:lang w:val="en-GB"/>
+        </w:rPr>
+        <w:t>komunikaci</w:t>
+      </w:r>
+      <w:proofErr w:type="spellEnd"/>
+      <w:r>
+        <w:rPr>
+          <w:lang w:val="en-GB"/>
+        </w:rPr>
+        <w:t xml:space="preserve"> </w:t>
+      </w:r>
+      <w:proofErr w:type="spellStart"/>
+      <w:r>
+        <w:rPr>
+          <w:lang w:val="en-GB"/>
+        </w:rPr>
+        <w:t>mezi</w:t>
+      </w:r>
+      <w:proofErr w:type="spellEnd"/>
+      <w:r>
+        <w:rPr>
+          <w:lang w:val="en-GB"/>
+        </w:rPr>
+        <w:t xml:space="preserve"> </w:t>
+      </w:r>
+      <w:proofErr w:type="spellStart"/>
+      <w:r>
+        <w:rPr>
+          <w:lang w:val="en-GB"/>
+        </w:rPr>
+        <w:t>jádrem</w:t>
+      </w:r>
+      <w:proofErr w:type="spellEnd"/>
+      <w:r>
+        <w:rPr>
+          <w:lang w:val="en-GB"/>
+        </w:rPr>
+        <w:t xml:space="preserve"> a </w:t>
+      </w:r>
+      <w:proofErr w:type="spellStart"/>
+      <w:r>
+        <w:rPr>
+          <w:lang w:val="en-GB"/>
+        </w:rPr>
+        <w:t>komponenty</w:t>
+      </w:r>
+      <w:proofErr w:type="spellEnd"/>
+      <w:r>
+        <w:rPr>
+          <w:lang w:val="en-GB"/>
+        </w:rPr>
+        <w:t xml:space="preserve"> </w:t>
+      </w:r>
+      <w:proofErr w:type="spellStart"/>
+      <w:r>
+        <w:rPr>
+          <w:lang w:val="en-GB"/>
+        </w:rPr>
+        <w:t>jednotlivých</w:t>
+      </w:r>
+      <w:proofErr w:type="spellEnd"/>
+      <w:r>
+        <w:rPr>
+          <w:lang w:val="en-GB"/>
+        </w:rPr>
+        <w:t xml:space="preserve"> </w:t>
+      </w:r>
+      <w:proofErr w:type="spellStart"/>
+      <w:r>
+        <w:rPr>
+          <w:lang w:val="en-GB"/>
+        </w:rPr>
+        <w:t>objektů</w:t>
+      </w:r>
+      <w:proofErr w:type="spellEnd"/>
+      <w:r>
+        <w:rPr>
+          <w:lang w:val="en-GB"/>
+        </w:rPr>
+        <w:t>.</w:t>
+      </w:r>
+      <w:r>
+        <w:rPr>
+          <w:lang w:val="en-GB"/>
+        </w:rPr>
+        <w:br/>
+      </w:r>
+      <w:proofErr w:type="spellStart"/>
+      <w:r>
+        <w:rPr>
+          <w:lang w:val="en-GB"/>
+        </w:rPr>
+        <w:t>Druhou</w:t>
+      </w:r>
+      <w:proofErr w:type="spellEnd"/>
+      <w:r>
+        <w:rPr>
+          <w:lang w:val="en-GB"/>
+        </w:rPr>
+        <w:t xml:space="preserve"> </w:t>
+      </w:r>
+      <w:proofErr w:type="spellStart"/>
+      <w:r>
+        <w:rPr>
+          <w:lang w:val="en-GB"/>
+        </w:rPr>
+        <w:t>nejdůležitější</w:t>
+      </w:r>
+      <w:proofErr w:type="spellEnd"/>
+      <w:r>
+        <w:rPr>
+          <w:lang w:val="en-GB"/>
+        </w:rPr>
+        <w:t xml:space="preserve"> </w:t>
+      </w:r>
+      <w:proofErr w:type="spellStart"/>
+      <w:r>
+        <w:rPr>
+          <w:lang w:val="en-GB"/>
+        </w:rPr>
+        <w:t>třídou</w:t>
+      </w:r>
+      <w:proofErr w:type="spellEnd"/>
+      <w:r>
+        <w:rPr>
+          <w:lang w:val="en-GB"/>
+        </w:rPr>
+        <w:t xml:space="preserve"> je </w:t>
+      </w:r>
+      <w:proofErr w:type="spellStart"/>
+      <w:r>
+        <w:rPr>
+          <w:rFonts w:cs="Consolas"/>
+          <w:b/>
+          <w:color w:val="000000" w:themeColor="text1"/>
+          <w:highlight w:val="white"/>
+        </w:rPr>
+        <w:t>MonoBehaviour</w:t>
+      </w:r>
+      <w:proofErr w:type="spellEnd"/>
+      <w:r>
+        <w:rPr>
+          <w:lang w:val="en-GB"/>
+        </w:rPr>
+        <w:t xml:space="preserve">. </w:t>
+      </w:r>
+      <w:proofErr w:type="spellStart"/>
+      <w:r>
+        <w:rPr>
+          <w:lang w:val="en-GB"/>
+        </w:rPr>
+        <w:t>Díky</w:t>
+      </w:r>
+      <w:proofErr w:type="spellEnd"/>
+      <w:r>
+        <w:rPr>
+          <w:lang w:val="en-GB"/>
+        </w:rPr>
+        <w:t xml:space="preserve"> </w:t>
+      </w:r>
+      <w:proofErr w:type="spellStart"/>
+      <w:r>
+        <w:rPr>
+          <w:lang w:val="en-GB"/>
+        </w:rPr>
+        <w:t>ní</w:t>
+      </w:r>
+      <w:proofErr w:type="spellEnd"/>
+      <w:r>
+        <w:rPr>
+          <w:lang w:val="en-GB"/>
+        </w:rPr>
+        <w:t xml:space="preserve"> se </w:t>
+      </w:r>
+      <w:proofErr w:type="spellStart"/>
+      <w:r>
+        <w:rPr>
+          <w:lang w:val="en-GB"/>
+        </w:rPr>
+        <w:t>mohou</w:t>
+      </w:r>
+      <w:proofErr w:type="spellEnd"/>
+      <w:r>
+        <w:rPr>
+          <w:lang w:val="en-GB"/>
+        </w:rPr>
+        <w:t xml:space="preserve"> </w:t>
+      </w:r>
+      <w:proofErr w:type="spellStart"/>
+      <w:r>
+        <w:rPr>
+          <w:lang w:val="en-GB"/>
+        </w:rPr>
+        <w:t>skripty</w:t>
+      </w:r>
+      <w:proofErr w:type="spellEnd"/>
+      <w:r>
+        <w:rPr>
+          <w:lang w:val="en-GB"/>
+        </w:rPr>
+        <w:t xml:space="preserve"> </w:t>
+      </w:r>
+      <w:proofErr w:type="spellStart"/>
+      <w:r>
+        <w:rPr>
+          <w:lang w:val="en-GB"/>
+        </w:rPr>
+        <w:t>připojovat</w:t>
+      </w:r>
+      <w:proofErr w:type="spellEnd"/>
+      <w:r>
+        <w:rPr>
+          <w:lang w:val="en-GB"/>
+        </w:rPr>
+        <w:t xml:space="preserve"> k </w:t>
+      </w:r>
+      <w:proofErr w:type="spellStart"/>
+      <w:r>
+        <w:rPr>
+          <w:lang w:val="en-GB"/>
+        </w:rPr>
+        <w:t>jednotlivým</w:t>
+      </w:r>
+      <w:proofErr w:type="spellEnd"/>
+      <w:r>
+        <w:rPr>
+          <w:lang w:val="en-GB"/>
+        </w:rPr>
+        <w:t xml:space="preserve"> </w:t>
+      </w:r>
+      <w:proofErr w:type="spellStart"/>
+      <w:r>
+        <w:rPr>
+          <w:lang w:val="en-GB"/>
+        </w:rPr>
+        <w:t>GameObjektům</w:t>
+      </w:r>
+      <w:proofErr w:type="spellEnd"/>
+      <w:r>
+        <w:rPr>
+          <w:lang w:val="en-GB"/>
+        </w:rPr>
+        <w:t xml:space="preserve">. </w:t>
+      </w:r>
+      <w:proofErr w:type="spellStart"/>
+      <w:r>
+        <w:rPr>
+          <w:lang w:val="en-GB"/>
+        </w:rPr>
+        <w:t>Dále</w:t>
+      </w:r>
+      <w:proofErr w:type="spellEnd"/>
+      <w:r>
+        <w:rPr>
+          <w:lang w:val="en-GB"/>
+        </w:rPr>
+        <w:t xml:space="preserve"> </w:t>
+      </w:r>
+      <w:proofErr w:type="spellStart"/>
+      <w:r>
+        <w:rPr>
+          <w:lang w:val="en-GB"/>
+        </w:rPr>
+        <w:t>zajišťuje</w:t>
+      </w:r>
+      <w:proofErr w:type="spellEnd"/>
+      <w:r>
+        <w:rPr>
+          <w:lang w:val="en-GB"/>
+        </w:rPr>
+        <w:t xml:space="preserve"> </w:t>
+      </w:r>
+      <w:proofErr w:type="spellStart"/>
+      <w:r>
+        <w:rPr>
+          <w:lang w:val="en-GB"/>
+        </w:rPr>
+        <w:t>spuštění</w:t>
+      </w:r>
+      <w:proofErr w:type="spellEnd"/>
+      <w:r>
+        <w:rPr>
+          <w:lang w:val="en-GB"/>
+        </w:rPr>
+        <w:t xml:space="preserve"> </w:t>
+      </w:r>
+      <w:proofErr w:type="spellStart"/>
+      <w:r>
+        <w:rPr>
+          <w:lang w:val="en-GB"/>
+        </w:rPr>
+        <w:t>skriptů</w:t>
+      </w:r>
+      <w:proofErr w:type="spellEnd"/>
+      <w:r>
+        <w:rPr>
+          <w:lang w:val="en-GB"/>
+        </w:rPr>
+        <w:t xml:space="preserve"> v </w:t>
+      </w:r>
+      <w:proofErr w:type="spellStart"/>
+      <w:r>
+        <w:rPr>
+          <w:lang w:val="en-GB"/>
+        </w:rPr>
+        <w:t>určitých</w:t>
+      </w:r>
+      <w:proofErr w:type="spellEnd"/>
+      <w:r>
+        <w:rPr>
+          <w:lang w:val="en-GB"/>
+        </w:rPr>
+        <w:t xml:space="preserve"> </w:t>
+      </w:r>
+      <w:proofErr w:type="spellStart"/>
+      <w:r>
+        <w:rPr>
+          <w:lang w:val="en-GB"/>
+        </w:rPr>
+        <w:t>fázích</w:t>
+      </w:r>
+      <w:proofErr w:type="spellEnd"/>
+      <w:r>
+        <w:rPr>
+          <w:lang w:val="en-GB"/>
+        </w:rPr>
+        <w:t xml:space="preserve"> </w:t>
+      </w:r>
+      <w:proofErr w:type="spellStart"/>
+      <w:r>
+        <w:rPr>
+          <w:lang w:val="en-GB"/>
+        </w:rPr>
+        <w:t>života</w:t>
+      </w:r>
+      <w:proofErr w:type="spellEnd"/>
+      <w:r>
+        <w:rPr>
+          <w:lang w:val="en-GB"/>
+        </w:rPr>
+        <w:t xml:space="preserve"> </w:t>
+      </w:r>
+      <w:proofErr w:type="spellStart"/>
+      <w:r>
+        <w:rPr>
+          <w:lang w:val="en-GB"/>
+        </w:rPr>
+        <w:t>objektu</w:t>
+      </w:r>
+      <w:proofErr w:type="spellEnd"/>
+      <w:r>
+        <w:rPr>
+          <w:lang w:val="en-GB"/>
+        </w:rPr>
+        <w:t xml:space="preserve">. </w:t>
+      </w:r>
+      <w:proofErr w:type="spellStart"/>
+      <w:r>
+        <w:rPr>
+          <w:lang w:val="en-GB"/>
+        </w:rPr>
+        <w:t>Mezi</w:t>
+      </w:r>
+      <w:proofErr w:type="spellEnd"/>
+      <w:r>
+        <w:rPr>
+          <w:lang w:val="en-GB"/>
+        </w:rPr>
+        <w:t xml:space="preserve"> </w:t>
+      </w:r>
+      <w:proofErr w:type="spellStart"/>
+      <w:r>
+        <w:rPr>
+          <w:lang w:val="en-GB"/>
+        </w:rPr>
+        <w:t>tyto</w:t>
+      </w:r>
+      <w:proofErr w:type="spellEnd"/>
+      <w:r>
+        <w:rPr>
+          <w:lang w:val="en-GB"/>
+        </w:rPr>
+        <w:t xml:space="preserve"> </w:t>
+      </w:r>
+      <w:proofErr w:type="spellStart"/>
+      <w:r>
+        <w:rPr>
+          <w:lang w:val="en-GB"/>
+        </w:rPr>
+        <w:t>patří</w:t>
+      </w:r>
+      <w:proofErr w:type="spellEnd"/>
+      <w:r>
+        <w:rPr>
+          <w:lang w:val="en-GB"/>
+        </w:rPr>
+        <w:t xml:space="preserve"> </w:t>
+      </w:r>
+      <w:proofErr w:type="spellStart"/>
+      <w:r>
+        <w:rPr>
+          <w:lang w:val="en-GB"/>
+        </w:rPr>
+        <w:t>např</w:t>
+      </w:r>
+      <w:proofErr w:type="spellEnd"/>
+      <w:r>
+        <w:rPr>
+          <w:lang w:val="en-GB"/>
+        </w:rPr>
+        <w:t xml:space="preserve">. Awake, </w:t>
+      </w:r>
+      <w:proofErr w:type="spellStart"/>
+      <w:r>
+        <w:rPr>
+          <w:lang w:val="en-GB"/>
+        </w:rPr>
+        <w:t>který</w:t>
+      </w:r>
+      <w:proofErr w:type="spellEnd"/>
+      <w:r>
+        <w:rPr>
+          <w:lang w:val="en-GB"/>
+        </w:rPr>
+        <w:t xml:space="preserve"> </w:t>
+      </w:r>
+      <w:proofErr w:type="spellStart"/>
+      <w:r>
+        <w:rPr>
+          <w:lang w:val="en-GB"/>
+        </w:rPr>
+        <w:t>proběhne</w:t>
+      </w:r>
+      <w:proofErr w:type="spellEnd"/>
+      <w:r>
+        <w:rPr>
+          <w:lang w:val="en-GB"/>
+        </w:rPr>
+        <w:t xml:space="preserve"> </w:t>
+      </w:r>
+      <w:proofErr w:type="spellStart"/>
+      <w:r>
+        <w:rPr>
+          <w:lang w:val="en-GB"/>
+        </w:rPr>
+        <w:t>při</w:t>
+      </w:r>
+      <w:proofErr w:type="spellEnd"/>
+      <w:r>
+        <w:rPr>
+          <w:lang w:val="en-GB"/>
+        </w:rPr>
+        <w:t xml:space="preserve"> </w:t>
+      </w:r>
+      <w:proofErr w:type="spellStart"/>
+      <w:r>
+        <w:rPr>
+          <w:lang w:val="en-GB"/>
+        </w:rPr>
+        <w:t>prvním</w:t>
+      </w:r>
+      <w:proofErr w:type="spellEnd"/>
+      <w:r>
+        <w:rPr>
+          <w:lang w:val="en-GB"/>
+        </w:rPr>
+        <w:t xml:space="preserve"> </w:t>
+      </w:r>
+      <w:proofErr w:type="spellStart"/>
+      <w:r>
+        <w:rPr>
+          <w:lang w:val="en-GB"/>
+        </w:rPr>
+        <w:t>oživení</w:t>
+      </w:r>
+      <w:proofErr w:type="spellEnd"/>
+      <w:r>
+        <w:rPr>
+          <w:lang w:val="en-GB"/>
+        </w:rPr>
+        <w:t xml:space="preserve"> </w:t>
+      </w:r>
+      <w:proofErr w:type="spellStart"/>
+      <w:r>
+        <w:rPr>
+          <w:lang w:val="en-GB"/>
+        </w:rPr>
+        <w:t>objektu</w:t>
+      </w:r>
+      <w:proofErr w:type="spellEnd"/>
+      <w:r>
+        <w:rPr>
+          <w:lang w:val="en-GB"/>
+        </w:rPr>
+        <w:t xml:space="preserve">, a </w:t>
+      </w:r>
+      <w:proofErr w:type="spellStart"/>
+      <w:r>
+        <w:rPr>
+          <w:lang w:val="en-GB"/>
+        </w:rPr>
+        <w:t>nebo</w:t>
+      </w:r>
+      <w:proofErr w:type="spellEnd"/>
+      <w:r>
+        <w:rPr>
+          <w:lang w:val="en-GB"/>
+        </w:rPr>
+        <w:t xml:space="preserve"> Update, </w:t>
+      </w:r>
+      <w:proofErr w:type="spellStart"/>
+      <w:r>
+        <w:rPr>
+          <w:lang w:val="en-GB"/>
+        </w:rPr>
+        <w:t>který</w:t>
+      </w:r>
+      <w:proofErr w:type="spellEnd"/>
+      <w:r>
+        <w:rPr>
+          <w:lang w:val="en-GB"/>
+        </w:rPr>
+        <w:t xml:space="preserve"> </w:t>
+      </w:r>
+      <w:proofErr w:type="spellStart"/>
+      <w:r>
+        <w:rPr>
+          <w:lang w:val="en-GB"/>
+        </w:rPr>
+        <w:t>probíhá</w:t>
+      </w:r>
+      <w:proofErr w:type="spellEnd"/>
+      <w:r>
+        <w:rPr>
+          <w:lang w:val="en-GB"/>
+        </w:rPr>
+        <w:t xml:space="preserve"> </w:t>
+      </w:r>
+      <w:proofErr w:type="spellStart"/>
+      <w:r>
+        <w:rPr>
+          <w:lang w:val="en-GB"/>
+        </w:rPr>
+        <w:t>při</w:t>
+      </w:r>
+      <w:proofErr w:type="spellEnd"/>
+      <w:r>
+        <w:rPr>
+          <w:lang w:val="en-GB"/>
+        </w:rPr>
+        <w:t xml:space="preserve"> </w:t>
+      </w:r>
+      <w:proofErr w:type="spellStart"/>
+      <w:r>
+        <w:rPr>
+          <w:lang w:val="en-GB"/>
+        </w:rPr>
+        <w:t>každém</w:t>
+      </w:r>
+      <w:proofErr w:type="spellEnd"/>
+      <w:r>
+        <w:rPr>
+          <w:lang w:val="en-GB"/>
+        </w:rPr>
+        <w:t xml:space="preserve"> </w:t>
+      </w:r>
+      <w:proofErr w:type="spellStart"/>
+      <w:r>
+        <w:rPr>
+          <w:lang w:val="en-GB"/>
+        </w:rPr>
+        <w:t>překreslení</w:t>
+      </w:r>
+      <w:proofErr w:type="spellEnd"/>
+      <w:r>
+        <w:rPr>
+          <w:lang w:val="en-GB"/>
+        </w:rPr>
+        <w:t xml:space="preserve"> </w:t>
+      </w:r>
+      <w:proofErr w:type="spellStart"/>
+      <w:r>
+        <w:rPr>
+          <w:lang w:val="en-GB"/>
+        </w:rPr>
+        <w:t>snímku</w:t>
+      </w:r>
+      <w:proofErr w:type="spellEnd"/>
+      <w:r>
+        <w:rPr>
+          <w:lang w:val="en-GB"/>
+        </w:rPr>
+        <w:t xml:space="preserve"> (</w:t>
+      </w:r>
+      <w:proofErr w:type="spellStart"/>
+      <w:r>
+        <w:rPr>
+          <w:lang w:val="en-GB"/>
+        </w:rPr>
+        <w:t>tzn</w:t>
+      </w:r>
+      <w:proofErr w:type="spellEnd"/>
+      <w:r>
+        <w:rPr>
+          <w:lang w:val="en-GB"/>
+        </w:rPr>
+        <w:t xml:space="preserve">. 30x </w:t>
+      </w:r>
+      <w:proofErr w:type="spellStart"/>
+      <w:r>
+        <w:rPr>
+          <w:lang w:val="en-GB"/>
+        </w:rPr>
+        <w:t>za</w:t>
+      </w:r>
+      <w:proofErr w:type="spellEnd"/>
+      <w:r>
+        <w:rPr>
+          <w:lang w:val="en-GB"/>
+        </w:rPr>
+        <w:t xml:space="preserve"> </w:t>
+      </w:r>
+      <w:proofErr w:type="spellStart"/>
+      <w:r>
+        <w:rPr>
+          <w:lang w:val="en-GB"/>
+        </w:rPr>
+        <w:t>sekundu</w:t>
+      </w:r>
+      <w:proofErr w:type="spellEnd"/>
+      <w:r>
+        <w:rPr>
+          <w:lang w:val="en-GB"/>
+        </w:rPr>
+        <w:t>).</w:t>
       </w:r>
     </w:p>
     <w:sectPr>
@@ -782,6 +2040,15 @@
       <w:sz w:val="18"/>
       <w:szCs w:val="18"/>
     </w:rPr>
+  </w:style>
+  <w:style w:type="paragraph" w:styleId="Bezmezer">
+    <w:name w:val="No Spacing"/>
+    <w:uiPriority w:val="1"/>
+    <w:qFormat/>
+    <w:rsid w:val="005A2F45"/>
+    <w:pPr>
+      <w:spacing w:after="0" w:line="240" w:lineRule="auto"/>
+    </w:pPr>
   </w:style>
 </w:styles>
 </file>

</xml_diff>